<commit_message>
Materials, HW 01. Intro ASP.NET Core
</commit_message>
<xml_diff>
--- a/02.CS_WebDev/Web_-_May_2018/MVC_ASP.NET Core/02. Basics-and-Razor-Pages/02. Basics-and-Razor-Pages-Exercises.docx
+++ b/02.CS_WebDev/Web_-_May_2018/MVC_ASP.NET Core/02. Basics-and-Razor-Pages/02. Basics-and-Razor-Pages-Exercises.docx
@@ -282,6 +282,28 @@
     <w:p>
       <w:r>
         <w:t>The book title takes you to the book details page. The author name takes you to the author details page.</w:t>
+      </w:r>
+    </w:p>
+    <w:p>
+      <w:r>
+        <w:t xml:space="preserve">Don’t worry about the </w:t>
+      </w:r>
+      <w:r>
+        <w:rPr>
+          <w:b/>
+        </w:rPr>
+        <w:t>Status</w:t>
+      </w:r>
+      <w:r>
+        <w:t xml:space="preserve"> column for now. We’re going to manage that in the next </w:t>
+      </w:r>
+      <w:r>
+        <w:t>exercise</w:t>
+      </w:r>
+      <w:bookmarkStart w:id="0" w:name="_GoBack"/>
+      <w:bookmarkEnd w:id="0"/>
+      <w:r>
+        <w:t>.</w:t>
       </w:r>
     </w:p>
     <w:p>
@@ -525,7 +547,6 @@
       </w:r>
     </w:p>
     <w:p>
-      <w:bookmarkStart w:id="0" w:name="_GoBack"/>
       <w:r>
         <w:rPr>
           <w:noProof/>
@@ -566,7 +587,6 @@
           </wp:inline>
         </w:drawing>
       </w:r>
-      <w:bookmarkEnd w:id="0"/>
     </w:p>
     <w:p>
       <w:pPr>
@@ -944,7 +964,7 @@
         </mc:Choice>
         <mc:Fallback>
           <w:pict>
-            <v:line w14:anchorId="6E50EC70" id="Straight Connector 1" o:spid="_x0000_s1026" style="position:absolute;flip:y;z-index:251666432;visibility:visible;mso-wrap-style:square;mso-wrap-distance-left:9pt;mso-wrap-distance-top:0;mso-wrap-distance-right:9pt;mso-wrap-distance-bottom:0;mso-position-horizontal:absolute;mso-position-horizontal-relative:text;mso-position-vertical:absolute;mso-position-vertical-relative:text" from="-.1pt,5.2pt" to="520.7pt,5.2pt" o:gfxdata="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" strokecolor="#f37123" strokeweight="1pt">
+            <v:line w14:anchorId="0623678B" id="Straight Connector 1" o:spid="_x0000_s1026" style="position:absolute;flip:y;z-index:251666432;visibility:visible;mso-wrap-style:square;mso-wrap-distance-left:9pt;mso-wrap-distance-top:0;mso-wrap-distance-right:9pt;mso-wrap-distance-bottom:0;mso-position-horizontal:absolute;mso-position-horizontal-relative:text;mso-position-vertical:absolute;mso-position-vertical-relative:text" from="-.1pt,5.2pt" to="520.7pt,5.2pt" o:gfxdata="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" strokecolor="#f37123" strokeweight="1pt">
               <v:stroke endcap="round"/>
             </v:line>
           </w:pict>
@@ -1048,7 +1068,7 @@
                               <w:sz w:val="18"/>
                               <w:szCs w:val="18"/>
                             </w:rPr>
-                            <w:t>3</w:t>
+                            <w:t>2</w:t>
                           </w:r>
                           <w:r>
                             <w:rPr>
@@ -1163,7 +1183,7 @@
                         <w:sz w:val="18"/>
                         <w:szCs w:val="18"/>
                       </w:rPr>
-                      <w:t>3</w:t>
+                      <w:t>2</w:t>
                     </w:r>
                     <w:r>
                       <w:rPr>
@@ -2103,7 +2123,7 @@
                           <wp:extent cx="200025" cy="200025"/>
                           <wp:effectExtent l="0" t="0" r="9525" b="9525"/>
                           <wp:docPr id="73" name="Picture 73" title="Software University Foundation">
-                            <a:hlinkClick xmlns:a="http://schemas.openxmlformats.org/drawingml/2006/main" r:id="rId25"/>
+                            <a:hlinkClick xmlns:a="http://schemas.openxmlformats.org/drawingml/2006/main" r:id="rId1"/>
                           </wp:docPr>
                           <wp:cNvGraphicFramePr/>
                           <a:graphic xmlns:a="http://schemas.openxmlformats.org/drawingml/2006/main">
@@ -2111,7 +2131,7 @@
                               <pic:pic xmlns:pic="http://schemas.openxmlformats.org/drawingml/2006/picture">
                                 <pic:nvPicPr>
                                   <pic:cNvPr id="94" name="Picture 4" title="Software University Foundation">
-                                    <a:hlinkClick r:id="rId25"/>
+                                    <a:hlinkClick r:id="rId1"/>
                                   </pic:cNvPr>
                                   <pic:cNvPicPr/>
                                 </pic:nvPicPr>
@@ -8312,7 +8332,7 @@
 </file>
 
 <file path=customXml/itemProps1.xml><?xml version="1.0" encoding="utf-8"?>
-<ds:datastoreItem xmlns:ds="http://schemas.openxmlformats.org/officeDocument/2006/customXml" ds:itemID="{7EDB0F23-7CF4-4920-95DE-2010A6EFB968}">
+<ds:datastoreItem xmlns:ds="http://schemas.openxmlformats.org/officeDocument/2006/customXml" ds:itemID="{E4A2A05D-BFEC-41A9-8610-7EE07707AB6D}">
   <ds:schemaRefs>
     <ds:schemaRef ds:uri="http://schemas.openxmlformats.org/officeDocument/2006/bibliography"/>
   </ds:schemaRefs>

</xml_diff>